<commit_message>
Modified list of operations
</commit_message>
<xml_diff>
--- a/livrables/modèles/liste_operations.docx
+++ b/livrables/modèles/liste_operations.docx
@@ -61,11 +61,10 @@
         <w:spacing w:after="1" w:line="240" w:lineRule="auto"/>
         <w:ind w:left="0" w:right="2197" w:firstLine="0"/>
         <w:rPr>
-          <w:rFonts w:ascii="Arial" w:eastAsia="Arial" w:hAnsi="Arial" w:cs="Arial"/>
-          <w:bCs/>
-          <w:sz w:val="21"/>
-          <w:szCs w:val="21"/>
-          <w:u w:val="single"/>
+          <w:rFonts w:ascii="Arial" w:hAnsi="Arial" w:cs="Arial"/>
+          <w:bCs/>
+          <w:sz w:val="21"/>
+          <w:szCs w:val="21"/>
         </w:rPr>
       </w:pPr>
     </w:p>
@@ -93,7 +92,16 @@
           <w:sz w:val="21"/>
           <w:szCs w:val="21"/>
         </w:rPr>
-        <w:t>Utilisateur ::</w:t>
+        <w:t>User</w:t>
+      </w:r>
+      <w:r>
+        <w:rPr>
+          <w:rFonts w:ascii="Arial" w:hAnsi="Arial" w:cs="Arial"/>
+          <w:bCs/>
+          <w:sz w:val="21"/>
+          <w:szCs w:val="21"/>
+        </w:rPr>
+        <w:t> ::</w:t>
       </w:r>
       <w:proofErr w:type="gramEnd"/>
       <w:r>
@@ -103,28 +111,54 @@
           <w:sz w:val="21"/>
           <w:szCs w:val="21"/>
         </w:rPr>
-        <w:t xml:space="preserve"> </w:t>
-      </w:r>
-      <w:proofErr w:type="spellStart"/>
-      <w:r>
-        <w:rPr>
-          <w:rFonts w:ascii="Arial" w:hAnsi="Arial" w:cs="Arial"/>
-          <w:bCs/>
-          <w:sz w:val="21"/>
-          <w:szCs w:val="21"/>
-        </w:rPr>
-        <w:t>create</w:t>
-      </w:r>
-      <w:proofErr w:type="spellEnd"/>
-      <w:r>
-        <w:rPr>
-          <w:rFonts w:ascii="Arial" w:hAnsi="Arial" w:cs="Arial"/>
-          <w:bCs/>
-          <w:sz w:val="21"/>
-          <w:szCs w:val="21"/>
-        </w:rPr>
-        <w:t>()</w:t>
-      </w:r>
+        <w:t xml:space="preserve"> show()</w:t>
+      </w:r>
+    </w:p>
+    <w:p>
+      <w:pPr>
+        <w:spacing w:after="1" w:line="240" w:lineRule="auto"/>
+        <w:ind w:right="2197"/>
+        <w:rPr>
+          <w:rFonts w:ascii="Arial" w:hAnsi="Arial" w:cs="Arial"/>
+          <w:bCs/>
+          <w:sz w:val="21"/>
+          <w:szCs w:val="21"/>
+        </w:rPr>
+      </w:pPr>
+    </w:p>
+    <w:p>
+      <w:pPr>
+        <w:spacing w:after="1" w:line="240" w:lineRule="auto"/>
+        <w:ind w:left="0" w:right="2197" w:firstLine="0"/>
+        <w:rPr>
+          <w:rFonts w:ascii="Arial" w:eastAsia="Arial" w:hAnsi="Arial" w:cs="Arial"/>
+          <w:bCs/>
+          <w:sz w:val="24"/>
+          <w:u w:val="single"/>
+        </w:rPr>
+      </w:pPr>
+      <w:r>
+        <w:rPr>
+          <w:rFonts w:ascii="Arial" w:eastAsia="Arial" w:hAnsi="Arial" w:cs="Arial"/>
+          <w:bCs/>
+          <w:sz w:val="24"/>
+          <w:u w:val="single"/>
+        </w:rPr>
+        <w:t>Cellier :</w:t>
+      </w:r>
+    </w:p>
+    <w:p>
+      <w:pPr>
+        <w:pStyle w:val="Paragraphedeliste"/>
+        <w:spacing w:after="1" w:line="240" w:lineRule="auto"/>
+        <w:ind w:right="2197" w:firstLine="0"/>
+        <w:rPr>
+          <w:rFonts w:ascii="Arial" w:hAnsi="Arial" w:cs="Arial"/>
+          <w:bCs/>
+          <w:sz w:val="21"/>
+          <w:szCs w:val="21"/>
+        </w:rPr>
+      </w:pPr>
     </w:p>
     <w:p>
       <w:pPr>
@@ -142,6 +176,7 @@
           <w:szCs w:val="21"/>
         </w:rPr>
       </w:pPr>
+      <w:proofErr w:type="spellStart"/>
       <w:proofErr w:type="gramStart"/>
       <w:r>
         <w:rPr>
@@ -150,7 +185,17 @@
           <w:sz w:val="21"/>
           <w:szCs w:val="21"/>
         </w:rPr>
-        <w:t>Utilisateur ::</w:t>
+        <w:t>Cellar</w:t>
+      </w:r>
+      <w:proofErr w:type="spellEnd"/>
+      <w:r>
+        <w:rPr>
+          <w:rFonts w:ascii="Arial" w:hAnsi="Arial" w:cs="Arial"/>
+          <w:bCs/>
+          <w:sz w:val="21"/>
+          <w:szCs w:val="21"/>
+        </w:rPr>
+        <w:t> ::</w:t>
       </w:r>
       <w:proofErr w:type="gramEnd"/>
       <w:r>
@@ -160,7 +205,27 @@
           <w:sz w:val="21"/>
           <w:szCs w:val="21"/>
         </w:rPr>
-        <w:t xml:space="preserve"> store()</w:t>
+        <w:t xml:space="preserve"> </w:t>
+      </w:r>
+      <w:proofErr w:type="spellStart"/>
+      <w:r>
+        <w:rPr>
+          <w:rFonts w:ascii="Arial" w:hAnsi="Arial" w:cs="Arial"/>
+          <w:bCs/>
+          <w:sz w:val="21"/>
+          <w:szCs w:val="21"/>
+        </w:rPr>
+        <w:t>create</w:t>
+      </w:r>
+      <w:proofErr w:type="spellEnd"/>
+      <w:r>
+        <w:rPr>
+          <w:rFonts w:ascii="Arial" w:hAnsi="Arial" w:cs="Arial"/>
+          <w:bCs/>
+          <w:sz w:val="21"/>
+          <w:szCs w:val="21"/>
+        </w:rPr>
+        <w:t>()</w:t>
       </w:r>
     </w:p>
     <w:p>
@@ -179,6 +244,7 @@
           <w:szCs w:val="21"/>
         </w:rPr>
       </w:pPr>
+      <w:proofErr w:type="spellStart"/>
       <w:proofErr w:type="gramStart"/>
       <w:r>
         <w:rPr>
@@ -187,7 +253,17 @@
           <w:sz w:val="21"/>
           <w:szCs w:val="21"/>
         </w:rPr>
-        <w:t>Utilisateur ::</w:t>
+        <w:t>Cellar</w:t>
+      </w:r>
+      <w:proofErr w:type="spellEnd"/>
+      <w:r>
+        <w:rPr>
+          <w:rFonts w:ascii="Arial" w:hAnsi="Arial" w:cs="Arial"/>
+          <w:bCs/>
+          <w:sz w:val="21"/>
+          <w:szCs w:val="21"/>
+        </w:rPr>
+        <w:t> ::</w:t>
       </w:r>
       <w:proofErr w:type="gramEnd"/>
       <w:r>
@@ -216,6 +292,7 @@
           <w:szCs w:val="21"/>
         </w:rPr>
       </w:pPr>
+      <w:proofErr w:type="spellStart"/>
       <w:proofErr w:type="gramStart"/>
       <w:r>
         <w:rPr>
@@ -224,7 +301,17 @@
           <w:sz w:val="21"/>
           <w:szCs w:val="21"/>
         </w:rPr>
-        <w:t>Utilisateur ::</w:t>
+        <w:t>Cellar</w:t>
+      </w:r>
+      <w:proofErr w:type="spellEnd"/>
+      <w:r>
+        <w:rPr>
+          <w:rFonts w:ascii="Arial" w:hAnsi="Arial" w:cs="Arial"/>
+          <w:bCs/>
+          <w:sz w:val="21"/>
+          <w:szCs w:val="21"/>
+        </w:rPr>
+        <w:t> ::</w:t>
       </w:r>
       <w:proofErr w:type="gramEnd"/>
       <w:r>
@@ -234,27 +321,7 @@
           <w:sz w:val="21"/>
           <w:szCs w:val="21"/>
         </w:rPr>
-        <w:t xml:space="preserve"> </w:t>
-      </w:r>
-      <w:proofErr w:type="spellStart"/>
-      <w:r>
-        <w:rPr>
-          <w:rFonts w:ascii="Arial" w:hAnsi="Arial" w:cs="Arial"/>
-          <w:bCs/>
-          <w:sz w:val="21"/>
-          <w:szCs w:val="21"/>
-        </w:rPr>
-        <w:t>passwordReset</w:t>
-      </w:r>
-      <w:proofErr w:type="spellEnd"/>
-      <w:r>
-        <w:rPr>
-          <w:rFonts w:ascii="Arial" w:hAnsi="Arial" w:cs="Arial"/>
-          <w:bCs/>
-          <w:sz w:val="21"/>
-          <w:szCs w:val="21"/>
-        </w:rPr>
-        <w:t>()</w:t>
+        <w:t xml:space="preserve"> destroy()</w:t>
       </w:r>
     </w:p>
     <w:p>
@@ -273,6 +340,7 @@
           <w:szCs w:val="21"/>
         </w:rPr>
       </w:pPr>
+      <w:proofErr w:type="spellStart"/>
       <w:proofErr w:type="gramStart"/>
       <w:r>
         <w:rPr>
@@ -281,7 +349,17 @@
           <w:sz w:val="21"/>
           <w:szCs w:val="21"/>
         </w:rPr>
-        <w:t>Utilisateur ::</w:t>
+        <w:t>Cellar</w:t>
+      </w:r>
+      <w:proofErr w:type="spellEnd"/>
+      <w:r>
+        <w:rPr>
+          <w:rFonts w:ascii="Arial" w:hAnsi="Arial" w:cs="Arial"/>
+          <w:bCs/>
+          <w:sz w:val="21"/>
+          <w:szCs w:val="21"/>
+        </w:rPr>
+        <w:t> ::</w:t>
       </w:r>
       <w:proofErr w:type="gramEnd"/>
       <w:r>
@@ -291,8 +369,54 @@
           <w:sz w:val="21"/>
           <w:szCs w:val="21"/>
         </w:rPr>
-        <w:t xml:space="preserve"> destroy()</w:t>
-      </w:r>
+        <w:t xml:space="preserve"> show()</w:t>
+      </w:r>
+    </w:p>
+    <w:p>
+      <w:pPr>
+        <w:spacing w:after="1" w:line="240" w:lineRule="auto"/>
+        <w:ind w:right="2197"/>
+        <w:rPr>
+          <w:rFonts w:ascii="Arial" w:hAnsi="Arial" w:cs="Arial"/>
+          <w:bCs/>
+          <w:sz w:val="21"/>
+          <w:szCs w:val="21"/>
+        </w:rPr>
+      </w:pPr>
+    </w:p>
+    <w:p>
+      <w:pPr>
+        <w:spacing w:after="1" w:line="240" w:lineRule="auto"/>
+        <w:ind w:left="0" w:right="2197" w:firstLine="0"/>
+        <w:rPr>
+          <w:rFonts w:ascii="Arial" w:eastAsia="Arial" w:hAnsi="Arial" w:cs="Arial"/>
+          <w:bCs/>
+          <w:sz w:val="24"/>
+          <w:u w:val="single"/>
+        </w:rPr>
+      </w:pPr>
+      <w:r>
+        <w:rPr>
+          <w:rFonts w:ascii="Arial" w:eastAsia="Arial" w:hAnsi="Arial" w:cs="Arial"/>
+          <w:bCs/>
+          <w:sz w:val="24"/>
+          <w:u w:val="single"/>
+        </w:rPr>
+        <w:t>Bouteille :</w:t>
+      </w:r>
+    </w:p>
+    <w:p>
+      <w:pPr>
+        <w:spacing w:after="1" w:line="240" w:lineRule="auto"/>
+        <w:ind w:left="0" w:right="2197" w:firstLine="0"/>
+        <w:rPr>
+          <w:rFonts w:ascii="Arial" w:eastAsia="Arial" w:hAnsi="Arial" w:cs="Arial"/>
+          <w:bCs/>
+          <w:sz w:val="21"/>
+          <w:szCs w:val="21"/>
+          <w:u w:val="single"/>
+        </w:rPr>
+      </w:pPr>
     </w:p>
     <w:p>
       <w:pPr>
@@ -310,6 +434,7 @@
           <w:szCs w:val="21"/>
         </w:rPr>
       </w:pPr>
+      <w:proofErr w:type="spellStart"/>
       <w:proofErr w:type="gramStart"/>
       <w:r>
         <w:rPr>
@@ -318,7 +443,17 @@
           <w:sz w:val="21"/>
           <w:szCs w:val="21"/>
         </w:rPr>
-        <w:t>Utilisateur ::</w:t>
+        <w:t>Bottle</w:t>
+      </w:r>
+      <w:proofErr w:type="spellEnd"/>
+      <w:r>
+        <w:rPr>
+          <w:rFonts w:ascii="Arial" w:hAnsi="Arial" w:cs="Arial"/>
+          <w:bCs/>
+          <w:sz w:val="21"/>
+          <w:szCs w:val="21"/>
+        </w:rPr>
+        <w:t> ::</w:t>
       </w:r>
       <w:proofErr w:type="gramEnd"/>
       <w:r>
@@ -328,54 +463,55 @@
           <w:sz w:val="21"/>
           <w:szCs w:val="21"/>
         </w:rPr>
-        <w:t xml:space="preserve"> show()</w:t>
-      </w:r>
-    </w:p>
-    <w:p>
-      <w:pPr>
-        <w:spacing w:after="1" w:line="240" w:lineRule="auto"/>
-        <w:ind w:right="2197"/>
-        <w:rPr>
-          <w:rFonts w:ascii="Arial" w:hAnsi="Arial" w:cs="Arial"/>
-          <w:bCs/>
-          <w:sz w:val="21"/>
-          <w:szCs w:val="21"/>
-        </w:rPr>
-      </w:pPr>
-    </w:p>
-    <w:p>
-      <w:pPr>
-        <w:spacing w:after="1" w:line="240" w:lineRule="auto"/>
-        <w:ind w:left="0" w:right="2197" w:firstLine="0"/>
-        <w:rPr>
-          <w:rFonts w:ascii="Arial" w:eastAsia="Arial" w:hAnsi="Arial" w:cs="Arial"/>
-          <w:bCs/>
-          <w:sz w:val="24"/>
-          <w:u w:val="single"/>
-        </w:rPr>
-      </w:pPr>
-      <w:r>
-        <w:rPr>
-          <w:rFonts w:ascii="Arial" w:eastAsia="Arial" w:hAnsi="Arial" w:cs="Arial"/>
-          <w:bCs/>
-          <w:sz w:val="24"/>
-          <w:u w:val="single"/>
-        </w:rPr>
-        <w:t>Cellier :</w:t>
-      </w:r>
-    </w:p>
-    <w:p>
-      <w:pPr>
-        <w:spacing w:after="1" w:line="240" w:lineRule="auto"/>
-        <w:ind w:left="0" w:right="2197" w:firstLine="0"/>
-        <w:rPr>
-          <w:rFonts w:ascii="Arial" w:eastAsia="Arial" w:hAnsi="Arial" w:cs="Arial"/>
-          <w:bCs/>
-          <w:sz w:val="21"/>
-          <w:szCs w:val="21"/>
-          <w:u w:val="single"/>
-        </w:rPr>
-      </w:pPr>
+        <w:t xml:space="preserve"> </w:t>
+      </w:r>
+      <w:proofErr w:type="spellStart"/>
+      <w:r>
+        <w:rPr>
+          <w:rFonts w:ascii="Arial" w:hAnsi="Arial" w:cs="Arial"/>
+          <w:bCs/>
+          <w:sz w:val="21"/>
+          <w:szCs w:val="21"/>
+        </w:rPr>
+        <w:t>get</w:t>
+      </w:r>
+      <w:r>
+        <w:rPr>
+          <w:rFonts w:ascii="Arial" w:hAnsi="Arial" w:cs="Arial"/>
+          <w:bCs/>
+          <w:sz w:val="21"/>
+          <w:szCs w:val="21"/>
+        </w:rPr>
+        <w:t>Bo</w:t>
+      </w:r>
+      <w:r>
+        <w:rPr>
+          <w:rFonts w:ascii="Arial" w:hAnsi="Arial" w:cs="Arial"/>
+          <w:bCs/>
+          <w:sz w:val="21"/>
+          <w:szCs w:val="21"/>
+        </w:rPr>
+        <w:t>ttle</w:t>
+      </w:r>
+      <w:r>
+        <w:rPr>
+          <w:rFonts w:ascii="Arial" w:hAnsi="Arial" w:cs="Arial"/>
+          <w:bCs/>
+          <w:sz w:val="21"/>
+          <w:szCs w:val="21"/>
+        </w:rPr>
+        <w:t>List</w:t>
+      </w:r>
+      <w:proofErr w:type="spellEnd"/>
+      <w:r>
+        <w:rPr>
+          <w:rFonts w:ascii="Arial" w:hAnsi="Arial" w:cs="Arial"/>
+          <w:bCs/>
+          <w:sz w:val="21"/>
+          <w:szCs w:val="21"/>
+        </w:rPr>
+        <w:t>()</w:t>
+      </w:r>
     </w:p>
     <w:p>
       <w:pPr>
@@ -393,6 +529,7 @@
           <w:szCs w:val="21"/>
         </w:rPr>
       </w:pPr>
+      <w:proofErr w:type="spellStart"/>
       <w:proofErr w:type="gramStart"/>
       <w:r>
         <w:rPr>
@@ -401,7 +538,17 @@
           <w:sz w:val="21"/>
           <w:szCs w:val="21"/>
         </w:rPr>
-        <w:t>Cellier ::</w:t>
+        <w:t>Bottle</w:t>
+      </w:r>
+      <w:proofErr w:type="spellEnd"/>
+      <w:r>
+        <w:rPr>
+          <w:rFonts w:ascii="Arial" w:hAnsi="Arial" w:cs="Arial"/>
+          <w:bCs/>
+          <w:sz w:val="21"/>
+          <w:szCs w:val="21"/>
+        </w:rPr>
+        <w:t> ::</w:t>
       </w:r>
       <w:proofErr w:type="gramEnd"/>
       <w:r>
@@ -413,17 +560,15 @@
         </w:rPr>
         <w:t xml:space="preserve"> </w:t>
       </w:r>
-      <w:proofErr w:type="spellStart"/>
-      <w:r>
-        <w:rPr>
-          <w:rFonts w:ascii="Arial" w:hAnsi="Arial" w:cs="Arial"/>
-          <w:bCs/>
-          <w:sz w:val="21"/>
-          <w:szCs w:val="21"/>
-        </w:rPr>
-        <w:t>create</w:t>
-      </w:r>
-      <w:proofErr w:type="spellEnd"/>
+      <w:r>
+        <w:rPr>
+          <w:rFonts w:ascii="Arial" w:hAnsi="Arial" w:cs="Arial"/>
+          <w:bCs/>
+          <w:sz w:val="21"/>
+          <w:szCs w:val="21"/>
+        </w:rPr>
+        <w:t>show</w:t>
+      </w:r>
       <w:r>
         <w:rPr>
           <w:rFonts w:ascii="Arial" w:hAnsi="Arial" w:cs="Arial"/>
@@ -436,11 +581,6 @@
     </w:p>
     <w:p>
       <w:pPr>
-        <w:pStyle w:val="Paragraphedeliste"/>
-        <w:numPr>
-          <w:ilvl w:val="0"/>
-          <w:numId w:val="12"/>
-        </w:numPr>
         <w:spacing w:after="1" w:line="240" w:lineRule="auto"/>
         <w:ind w:right="2197"/>
         <w:rPr>
@@ -450,34 +590,9 @@
           <w:szCs w:val="21"/>
         </w:rPr>
       </w:pPr>
-      <w:proofErr w:type="gramStart"/>
-      <w:r>
-        <w:rPr>
-          <w:rFonts w:ascii="Arial" w:hAnsi="Arial" w:cs="Arial"/>
-          <w:bCs/>
-          <w:sz w:val="21"/>
-          <w:szCs w:val="21"/>
-        </w:rPr>
-        <w:t>Cellier ::</w:t>
-      </w:r>
-      <w:proofErr w:type="gramEnd"/>
-      <w:r>
-        <w:rPr>
-          <w:rFonts w:ascii="Arial" w:hAnsi="Arial" w:cs="Arial"/>
-          <w:bCs/>
-          <w:sz w:val="21"/>
-          <w:szCs w:val="21"/>
-        </w:rPr>
-        <w:t xml:space="preserve"> store()</w:t>
-      </w:r>
     </w:p>
     <w:p>
       <w:pPr>
-        <w:pStyle w:val="Paragraphedeliste"/>
-        <w:numPr>
-          <w:ilvl w:val="0"/>
-          <w:numId w:val="12"/>
-        </w:numPr>
         <w:spacing w:after="1" w:line="240" w:lineRule="auto"/>
         <w:ind w:right="2197"/>
         <w:rPr>
@@ -487,1405 +602,6 @@
           <w:szCs w:val="21"/>
         </w:rPr>
       </w:pPr>
-      <w:proofErr w:type="gramStart"/>
-      <w:r>
-        <w:rPr>
-          <w:rFonts w:ascii="Arial" w:hAnsi="Arial" w:cs="Arial"/>
-          <w:bCs/>
-          <w:sz w:val="21"/>
-          <w:szCs w:val="21"/>
-        </w:rPr>
-        <w:t>Cellier ::</w:t>
-      </w:r>
-      <w:proofErr w:type="gramEnd"/>
-      <w:r>
-        <w:rPr>
-          <w:rFonts w:ascii="Arial" w:hAnsi="Arial" w:cs="Arial"/>
-          <w:bCs/>
-          <w:sz w:val="21"/>
-          <w:szCs w:val="21"/>
-        </w:rPr>
-        <w:t xml:space="preserve"> update()</w:t>
-      </w:r>
-    </w:p>
-    <w:p>
-      <w:pPr>
-        <w:pStyle w:val="Paragraphedeliste"/>
-        <w:numPr>
-          <w:ilvl w:val="0"/>
-          <w:numId w:val="12"/>
-        </w:numPr>
-        <w:spacing w:after="1" w:line="240" w:lineRule="auto"/>
-        <w:ind w:right="2197"/>
-        <w:rPr>
-          <w:rFonts w:ascii="Arial" w:hAnsi="Arial" w:cs="Arial"/>
-          <w:bCs/>
-          <w:sz w:val="21"/>
-          <w:szCs w:val="21"/>
-        </w:rPr>
-      </w:pPr>
-      <w:proofErr w:type="gramStart"/>
-      <w:r>
-        <w:rPr>
-          <w:rFonts w:ascii="Arial" w:hAnsi="Arial" w:cs="Arial"/>
-          <w:bCs/>
-          <w:sz w:val="21"/>
-          <w:szCs w:val="21"/>
-        </w:rPr>
-        <w:t>Cellier ::</w:t>
-      </w:r>
-      <w:proofErr w:type="gramEnd"/>
-      <w:r>
-        <w:rPr>
-          <w:rFonts w:ascii="Arial" w:hAnsi="Arial" w:cs="Arial"/>
-          <w:bCs/>
-          <w:sz w:val="21"/>
-          <w:szCs w:val="21"/>
-        </w:rPr>
-        <w:t xml:space="preserve"> destroy()</w:t>
-      </w:r>
-    </w:p>
-    <w:p>
-      <w:pPr>
-        <w:pStyle w:val="Paragraphedeliste"/>
-        <w:numPr>
-          <w:ilvl w:val="0"/>
-          <w:numId w:val="12"/>
-        </w:numPr>
-        <w:spacing w:after="1" w:line="240" w:lineRule="auto"/>
-        <w:ind w:right="2197"/>
-        <w:rPr>
-          <w:rFonts w:ascii="Arial" w:hAnsi="Arial" w:cs="Arial"/>
-          <w:bCs/>
-          <w:sz w:val="21"/>
-          <w:szCs w:val="21"/>
-        </w:rPr>
-      </w:pPr>
-      <w:proofErr w:type="gramStart"/>
-      <w:r>
-        <w:rPr>
-          <w:rFonts w:ascii="Arial" w:hAnsi="Arial" w:cs="Arial"/>
-          <w:bCs/>
-          <w:sz w:val="21"/>
-          <w:szCs w:val="21"/>
-        </w:rPr>
-        <w:t>Cellier ::</w:t>
-      </w:r>
-      <w:proofErr w:type="gramEnd"/>
-      <w:r>
-        <w:rPr>
-          <w:rFonts w:ascii="Arial" w:hAnsi="Arial" w:cs="Arial"/>
-          <w:bCs/>
-          <w:sz w:val="21"/>
-          <w:szCs w:val="21"/>
-        </w:rPr>
-        <w:t xml:space="preserve"> show()</w:t>
-      </w:r>
-    </w:p>
-    <w:p>
-      <w:pPr>
-        <w:spacing w:after="1" w:line="240" w:lineRule="auto"/>
-        <w:ind w:right="2197"/>
-        <w:rPr>
-          <w:rFonts w:ascii="Arial" w:hAnsi="Arial" w:cs="Arial"/>
-          <w:bCs/>
-          <w:sz w:val="21"/>
-          <w:szCs w:val="21"/>
-        </w:rPr>
-      </w:pPr>
-    </w:p>
-    <w:p>
-      <w:pPr>
-        <w:spacing w:after="1" w:line="240" w:lineRule="auto"/>
-        <w:ind w:left="0" w:right="2197" w:firstLine="0"/>
-        <w:rPr>
-          <w:rFonts w:ascii="Arial" w:eastAsia="Arial" w:hAnsi="Arial" w:cs="Arial"/>
-          <w:bCs/>
-          <w:sz w:val="24"/>
-          <w:u w:val="single"/>
-        </w:rPr>
-      </w:pPr>
-      <w:r>
-        <w:rPr>
-          <w:rFonts w:ascii="Arial" w:eastAsia="Arial" w:hAnsi="Arial" w:cs="Arial"/>
-          <w:bCs/>
-          <w:sz w:val="24"/>
-          <w:u w:val="single"/>
-        </w:rPr>
-        <w:t>Bouteille :</w:t>
-      </w:r>
-    </w:p>
-    <w:p>
-      <w:pPr>
-        <w:spacing w:after="1" w:line="240" w:lineRule="auto"/>
-        <w:ind w:left="0" w:right="2197" w:firstLine="0"/>
-        <w:rPr>
-          <w:rFonts w:ascii="Arial" w:eastAsia="Arial" w:hAnsi="Arial" w:cs="Arial"/>
-          <w:bCs/>
-          <w:sz w:val="21"/>
-          <w:szCs w:val="21"/>
-          <w:u w:val="single"/>
-        </w:rPr>
-      </w:pPr>
-    </w:p>
-    <w:p>
-      <w:pPr>
-        <w:pStyle w:val="Paragraphedeliste"/>
-        <w:numPr>
-          <w:ilvl w:val="0"/>
-          <w:numId w:val="12"/>
-        </w:numPr>
-        <w:spacing w:after="1" w:line="240" w:lineRule="auto"/>
-        <w:ind w:right="2197"/>
-        <w:rPr>
-          <w:rFonts w:ascii="Arial" w:hAnsi="Arial" w:cs="Arial"/>
-          <w:bCs/>
-          <w:sz w:val="21"/>
-          <w:szCs w:val="21"/>
-        </w:rPr>
-      </w:pPr>
-      <w:proofErr w:type="gramStart"/>
-      <w:r>
-        <w:rPr>
-          <w:rFonts w:ascii="Arial" w:hAnsi="Arial" w:cs="Arial"/>
-          <w:bCs/>
-          <w:sz w:val="21"/>
-          <w:szCs w:val="21"/>
-        </w:rPr>
-        <w:t>Bouteille ::</w:t>
-      </w:r>
-      <w:proofErr w:type="gramEnd"/>
-      <w:r>
-        <w:rPr>
-          <w:rFonts w:ascii="Arial" w:hAnsi="Arial" w:cs="Arial"/>
-          <w:bCs/>
-          <w:sz w:val="21"/>
-          <w:szCs w:val="21"/>
-        </w:rPr>
-        <w:t xml:space="preserve"> </w:t>
-      </w:r>
-      <w:proofErr w:type="spellStart"/>
-      <w:r>
-        <w:rPr>
-          <w:rFonts w:ascii="Arial" w:hAnsi="Arial" w:cs="Arial"/>
-          <w:bCs/>
-          <w:sz w:val="21"/>
-          <w:szCs w:val="21"/>
-        </w:rPr>
-        <w:t>get</w:t>
-      </w:r>
-      <w:r>
-        <w:rPr>
-          <w:rFonts w:ascii="Arial" w:hAnsi="Arial" w:cs="Arial"/>
-          <w:bCs/>
-          <w:sz w:val="21"/>
-          <w:szCs w:val="21"/>
-        </w:rPr>
-        <w:t>Bouteille</w:t>
-      </w:r>
-      <w:r>
-        <w:rPr>
-          <w:rFonts w:ascii="Arial" w:hAnsi="Arial" w:cs="Arial"/>
-          <w:bCs/>
-          <w:sz w:val="21"/>
-          <w:szCs w:val="21"/>
-        </w:rPr>
-        <w:t>List</w:t>
-      </w:r>
-      <w:proofErr w:type="spellEnd"/>
-      <w:r>
-        <w:rPr>
-          <w:rFonts w:ascii="Arial" w:hAnsi="Arial" w:cs="Arial"/>
-          <w:bCs/>
-          <w:sz w:val="21"/>
-          <w:szCs w:val="21"/>
-        </w:rPr>
-        <w:t>()</w:t>
-      </w:r>
-    </w:p>
-    <w:p>
-      <w:pPr>
-        <w:pStyle w:val="Paragraphedeliste"/>
-        <w:numPr>
-          <w:ilvl w:val="0"/>
-          <w:numId w:val="12"/>
-        </w:numPr>
-        <w:spacing w:after="1" w:line="240" w:lineRule="auto"/>
-        <w:ind w:right="2197"/>
-        <w:rPr>
-          <w:rFonts w:ascii="Arial" w:hAnsi="Arial" w:cs="Arial"/>
-          <w:bCs/>
-          <w:sz w:val="21"/>
-          <w:szCs w:val="21"/>
-        </w:rPr>
-      </w:pPr>
-      <w:proofErr w:type="gramStart"/>
-      <w:r>
-        <w:rPr>
-          <w:rFonts w:ascii="Arial" w:hAnsi="Arial" w:cs="Arial"/>
-          <w:bCs/>
-          <w:sz w:val="21"/>
-          <w:szCs w:val="21"/>
-        </w:rPr>
-        <w:t>Bouteille ::</w:t>
-      </w:r>
-      <w:proofErr w:type="gramEnd"/>
-      <w:r>
-        <w:rPr>
-          <w:rFonts w:ascii="Arial" w:hAnsi="Arial" w:cs="Arial"/>
-          <w:bCs/>
-          <w:sz w:val="21"/>
-          <w:szCs w:val="21"/>
-        </w:rPr>
-        <w:t xml:space="preserve"> </w:t>
-      </w:r>
-      <w:proofErr w:type="spellStart"/>
-      <w:r>
-        <w:rPr>
-          <w:rFonts w:ascii="Arial" w:hAnsi="Arial" w:cs="Arial"/>
-          <w:bCs/>
-          <w:sz w:val="21"/>
-          <w:szCs w:val="21"/>
-        </w:rPr>
-        <w:t>store</w:t>
-      </w:r>
-      <w:r>
-        <w:rPr>
-          <w:rFonts w:ascii="Arial" w:hAnsi="Arial" w:cs="Arial"/>
-          <w:bCs/>
-          <w:sz w:val="21"/>
-          <w:szCs w:val="21"/>
-        </w:rPr>
-        <w:t>Bouteille</w:t>
-      </w:r>
-      <w:r>
-        <w:rPr>
-          <w:rFonts w:ascii="Arial" w:hAnsi="Arial" w:cs="Arial"/>
-          <w:bCs/>
-          <w:sz w:val="21"/>
-          <w:szCs w:val="21"/>
-        </w:rPr>
-        <w:t>List</w:t>
-      </w:r>
-      <w:proofErr w:type="spellEnd"/>
-      <w:r>
-        <w:rPr>
-          <w:rFonts w:ascii="Arial" w:hAnsi="Arial" w:cs="Arial"/>
-          <w:bCs/>
-          <w:sz w:val="21"/>
-          <w:szCs w:val="21"/>
-        </w:rPr>
-        <w:t>()</w:t>
-      </w:r>
-    </w:p>
-    <w:p>
-      <w:pPr>
-        <w:pStyle w:val="Paragraphedeliste"/>
-        <w:numPr>
-          <w:ilvl w:val="0"/>
-          <w:numId w:val="12"/>
-        </w:numPr>
-        <w:spacing w:after="1" w:line="240" w:lineRule="auto"/>
-        <w:ind w:right="2197"/>
-        <w:rPr>
-          <w:rFonts w:ascii="Arial" w:hAnsi="Arial" w:cs="Arial"/>
-          <w:bCs/>
-          <w:sz w:val="21"/>
-          <w:szCs w:val="21"/>
-        </w:rPr>
-      </w:pPr>
-      <w:proofErr w:type="gramStart"/>
-      <w:r>
-        <w:rPr>
-          <w:rFonts w:ascii="Arial" w:hAnsi="Arial" w:cs="Arial"/>
-          <w:bCs/>
-          <w:sz w:val="21"/>
-          <w:szCs w:val="21"/>
-        </w:rPr>
-        <w:t>Bouteille ::</w:t>
-      </w:r>
-      <w:proofErr w:type="gramEnd"/>
-      <w:r>
-        <w:rPr>
-          <w:rFonts w:ascii="Arial" w:hAnsi="Arial" w:cs="Arial"/>
-          <w:bCs/>
-          <w:sz w:val="21"/>
-          <w:szCs w:val="21"/>
-        </w:rPr>
-        <w:t xml:space="preserve"> </w:t>
-      </w:r>
-      <w:proofErr w:type="spellStart"/>
-      <w:r>
-        <w:rPr>
-          <w:rFonts w:ascii="Arial" w:hAnsi="Arial" w:cs="Arial"/>
-          <w:bCs/>
-          <w:sz w:val="21"/>
-          <w:szCs w:val="21"/>
-        </w:rPr>
-        <w:t>update</w:t>
-      </w:r>
-      <w:r>
-        <w:rPr>
-          <w:rFonts w:ascii="Arial" w:hAnsi="Arial" w:cs="Arial"/>
-          <w:bCs/>
-          <w:sz w:val="21"/>
-          <w:szCs w:val="21"/>
-        </w:rPr>
-        <w:t>Bouteille</w:t>
-      </w:r>
-      <w:r>
-        <w:rPr>
-          <w:rFonts w:ascii="Arial" w:hAnsi="Arial" w:cs="Arial"/>
-          <w:bCs/>
-          <w:sz w:val="21"/>
-          <w:szCs w:val="21"/>
-        </w:rPr>
-        <w:t>List</w:t>
-      </w:r>
-      <w:proofErr w:type="spellEnd"/>
-      <w:r>
-        <w:rPr>
-          <w:rFonts w:ascii="Arial" w:hAnsi="Arial" w:cs="Arial"/>
-          <w:bCs/>
-          <w:sz w:val="21"/>
-          <w:szCs w:val="21"/>
-        </w:rPr>
-        <w:t>()</w:t>
-      </w:r>
-    </w:p>
-    <w:p>
-      <w:pPr>
-        <w:pStyle w:val="Paragraphedeliste"/>
-        <w:numPr>
-          <w:ilvl w:val="0"/>
-          <w:numId w:val="12"/>
-        </w:numPr>
-        <w:spacing w:after="1" w:line="240" w:lineRule="auto"/>
-        <w:ind w:right="2197"/>
-        <w:rPr>
-          <w:rFonts w:ascii="Arial" w:hAnsi="Arial" w:cs="Arial"/>
-          <w:bCs/>
-          <w:sz w:val="21"/>
-          <w:szCs w:val="21"/>
-        </w:rPr>
-      </w:pPr>
-      <w:proofErr w:type="gramStart"/>
-      <w:r>
-        <w:rPr>
-          <w:rFonts w:ascii="Arial" w:hAnsi="Arial" w:cs="Arial"/>
-          <w:bCs/>
-          <w:sz w:val="21"/>
-          <w:szCs w:val="21"/>
-        </w:rPr>
-        <w:t>Bouteille ::</w:t>
-      </w:r>
-      <w:proofErr w:type="gramEnd"/>
-      <w:r>
-        <w:rPr>
-          <w:rFonts w:ascii="Arial" w:hAnsi="Arial" w:cs="Arial"/>
-          <w:bCs/>
-          <w:sz w:val="21"/>
-          <w:szCs w:val="21"/>
-        </w:rPr>
-        <w:t xml:space="preserve"> </w:t>
-      </w:r>
-      <w:proofErr w:type="spellStart"/>
-      <w:r>
-        <w:rPr>
-          <w:rFonts w:ascii="Arial" w:hAnsi="Arial" w:cs="Arial"/>
-          <w:bCs/>
-          <w:sz w:val="21"/>
-          <w:szCs w:val="21"/>
-        </w:rPr>
-        <w:t>destroyFrom</w:t>
-      </w:r>
-      <w:r>
-        <w:rPr>
-          <w:rFonts w:ascii="Arial" w:hAnsi="Arial" w:cs="Arial"/>
-          <w:bCs/>
-          <w:sz w:val="21"/>
-          <w:szCs w:val="21"/>
-        </w:rPr>
-        <w:t>Bottle</w:t>
-      </w:r>
-      <w:r>
-        <w:rPr>
-          <w:rFonts w:ascii="Arial" w:hAnsi="Arial" w:cs="Arial"/>
-          <w:bCs/>
-          <w:sz w:val="21"/>
-          <w:szCs w:val="21"/>
-        </w:rPr>
-        <w:t>List</w:t>
-      </w:r>
-      <w:proofErr w:type="spellEnd"/>
-      <w:r>
-        <w:rPr>
-          <w:rFonts w:ascii="Arial" w:hAnsi="Arial" w:cs="Arial"/>
-          <w:bCs/>
-          <w:sz w:val="21"/>
-          <w:szCs w:val="21"/>
-        </w:rPr>
-        <w:t>()</w:t>
-      </w:r>
-    </w:p>
-    <w:p>
-      <w:pPr>
-        <w:pStyle w:val="Paragraphedeliste"/>
-        <w:numPr>
-          <w:ilvl w:val="0"/>
-          <w:numId w:val="12"/>
-        </w:numPr>
-        <w:spacing w:after="1" w:line="240" w:lineRule="auto"/>
-        <w:ind w:right="2197"/>
-        <w:rPr>
-          <w:rFonts w:ascii="Arial" w:hAnsi="Arial" w:cs="Arial"/>
-          <w:bCs/>
-          <w:sz w:val="21"/>
-          <w:szCs w:val="21"/>
-        </w:rPr>
-      </w:pPr>
-      <w:proofErr w:type="gramStart"/>
-      <w:r>
-        <w:rPr>
-          <w:rFonts w:ascii="Arial" w:hAnsi="Arial" w:cs="Arial"/>
-          <w:bCs/>
-          <w:sz w:val="21"/>
-          <w:szCs w:val="21"/>
-        </w:rPr>
-        <w:t>Bouteille ::</w:t>
-      </w:r>
-      <w:proofErr w:type="gramEnd"/>
-      <w:r>
-        <w:rPr>
-          <w:rFonts w:ascii="Arial" w:hAnsi="Arial" w:cs="Arial"/>
-          <w:bCs/>
-          <w:sz w:val="21"/>
-          <w:szCs w:val="21"/>
-        </w:rPr>
-        <w:t xml:space="preserve"> </w:t>
-      </w:r>
-      <w:proofErr w:type="spellStart"/>
-      <w:r>
-        <w:rPr>
-          <w:rFonts w:ascii="Arial" w:hAnsi="Arial" w:cs="Arial"/>
-          <w:bCs/>
-          <w:sz w:val="21"/>
-          <w:szCs w:val="21"/>
-        </w:rPr>
-        <w:t>add</w:t>
-      </w:r>
-      <w:r>
-        <w:rPr>
-          <w:rFonts w:ascii="Arial" w:hAnsi="Arial" w:cs="Arial"/>
-          <w:bCs/>
-          <w:sz w:val="21"/>
-          <w:szCs w:val="21"/>
-        </w:rPr>
-        <w:t>Bouteille</w:t>
-      </w:r>
-      <w:r>
-        <w:rPr>
-          <w:rFonts w:ascii="Arial" w:hAnsi="Arial" w:cs="Arial"/>
-          <w:bCs/>
-          <w:sz w:val="21"/>
-          <w:szCs w:val="21"/>
-        </w:rPr>
-        <w:t>ToCellier</w:t>
-      </w:r>
-      <w:proofErr w:type="spellEnd"/>
-      <w:r>
-        <w:rPr>
-          <w:rFonts w:ascii="Arial" w:hAnsi="Arial" w:cs="Arial"/>
-          <w:bCs/>
-          <w:sz w:val="21"/>
-          <w:szCs w:val="21"/>
-        </w:rPr>
-        <w:t>()</w:t>
-      </w:r>
-    </w:p>
-    <w:p>
-      <w:pPr>
-        <w:pStyle w:val="Paragraphedeliste"/>
-        <w:numPr>
-          <w:ilvl w:val="0"/>
-          <w:numId w:val="12"/>
-        </w:numPr>
-        <w:spacing w:after="1" w:line="240" w:lineRule="auto"/>
-        <w:ind w:right="2197"/>
-        <w:rPr>
-          <w:rFonts w:ascii="Arial" w:hAnsi="Arial" w:cs="Arial"/>
-          <w:bCs/>
-          <w:sz w:val="21"/>
-          <w:szCs w:val="21"/>
-        </w:rPr>
-      </w:pPr>
-      <w:proofErr w:type="gramStart"/>
-      <w:r>
-        <w:rPr>
-          <w:rFonts w:ascii="Arial" w:hAnsi="Arial" w:cs="Arial"/>
-          <w:bCs/>
-          <w:sz w:val="21"/>
-          <w:szCs w:val="21"/>
-        </w:rPr>
-        <w:t>Bouteille ::</w:t>
-      </w:r>
-      <w:proofErr w:type="gramEnd"/>
-      <w:r>
-        <w:rPr>
-          <w:rFonts w:ascii="Arial" w:hAnsi="Arial" w:cs="Arial"/>
-          <w:bCs/>
-          <w:sz w:val="21"/>
-          <w:szCs w:val="21"/>
-        </w:rPr>
-        <w:t xml:space="preserve"> </w:t>
-      </w:r>
-      <w:proofErr w:type="spellStart"/>
-      <w:r>
-        <w:rPr>
-          <w:rFonts w:ascii="Arial" w:hAnsi="Arial" w:cs="Arial"/>
-          <w:bCs/>
-          <w:sz w:val="21"/>
-          <w:szCs w:val="21"/>
-        </w:rPr>
-        <w:t>removeBouteilletoCellier</w:t>
-      </w:r>
-      <w:proofErr w:type="spellEnd"/>
-      <w:r>
-        <w:rPr>
-          <w:rFonts w:ascii="Arial" w:hAnsi="Arial" w:cs="Arial"/>
-          <w:bCs/>
-          <w:sz w:val="21"/>
-          <w:szCs w:val="21"/>
-        </w:rPr>
-        <w:t>()</w:t>
-      </w:r>
-    </w:p>
-    <w:p>
-      <w:pPr>
-        <w:pStyle w:val="Paragraphedeliste"/>
-        <w:numPr>
-          <w:ilvl w:val="0"/>
-          <w:numId w:val="12"/>
-        </w:numPr>
-        <w:spacing w:after="1" w:line="240" w:lineRule="auto"/>
-        <w:ind w:right="2197"/>
-        <w:rPr>
-          <w:rFonts w:ascii="Arial" w:hAnsi="Arial" w:cs="Arial"/>
-          <w:bCs/>
-          <w:sz w:val="21"/>
-          <w:szCs w:val="21"/>
-        </w:rPr>
-      </w:pPr>
-      <w:proofErr w:type="gramStart"/>
-      <w:r>
-        <w:rPr>
-          <w:rFonts w:ascii="Arial" w:hAnsi="Arial" w:cs="Arial"/>
-          <w:bCs/>
-          <w:sz w:val="21"/>
-          <w:szCs w:val="21"/>
-        </w:rPr>
-        <w:t>Bouteille ::</w:t>
-      </w:r>
-      <w:proofErr w:type="gramEnd"/>
-      <w:r>
-        <w:rPr>
-          <w:rFonts w:ascii="Arial" w:hAnsi="Arial" w:cs="Arial"/>
-          <w:bCs/>
-          <w:sz w:val="21"/>
-          <w:szCs w:val="21"/>
-        </w:rPr>
-        <w:t xml:space="preserve"> show()</w:t>
-      </w:r>
-    </w:p>
-    <w:p>
-      <w:pPr>
-        <w:spacing w:after="1" w:line="240" w:lineRule="auto"/>
-        <w:ind w:right="2197"/>
-        <w:rPr>
-          <w:rFonts w:ascii="Arial" w:hAnsi="Arial" w:cs="Arial"/>
-          <w:bCs/>
-          <w:sz w:val="21"/>
-          <w:szCs w:val="21"/>
-        </w:rPr>
-      </w:pPr>
-    </w:p>
-    <w:p>
-      <w:pPr>
-        <w:spacing w:after="1" w:line="240" w:lineRule="auto"/>
-        <w:ind w:left="0" w:right="2197" w:firstLine="0"/>
-        <w:rPr>
-          <w:rFonts w:ascii="Arial" w:eastAsia="Arial" w:hAnsi="Arial" w:cs="Arial"/>
-          <w:bCs/>
-          <w:sz w:val="24"/>
-          <w:u w:val="single"/>
-        </w:rPr>
-      </w:pPr>
-      <w:proofErr w:type="spellStart"/>
-      <w:r>
-        <w:rPr>
-          <w:rFonts w:ascii="Arial" w:eastAsia="Arial" w:hAnsi="Arial" w:cs="Arial"/>
-          <w:bCs/>
-          <w:sz w:val="24"/>
-          <w:u w:val="single"/>
-        </w:rPr>
-        <w:t>SAQ_bouteille</w:t>
-      </w:r>
-      <w:proofErr w:type="spellEnd"/>
-      <w:r>
-        <w:rPr>
-          <w:rFonts w:ascii="Arial" w:eastAsia="Arial" w:hAnsi="Arial" w:cs="Arial"/>
-          <w:bCs/>
-          <w:sz w:val="24"/>
-          <w:u w:val="single"/>
-        </w:rPr>
-        <w:t> :</w:t>
-      </w:r>
-    </w:p>
-    <w:p>
-      <w:pPr>
-        <w:spacing w:after="1" w:line="240" w:lineRule="auto"/>
-        <w:ind w:left="0" w:right="2197" w:firstLine="0"/>
-        <w:rPr>
-          <w:rFonts w:ascii="Arial" w:eastAsia="Arial" w:hAnsi="Arial" w:cs="Arial"/>
-          <w:bCs/>
-          <w:sz w:val="21"/>
-          <w:szCs w:val="21"/>
-          <w:u w:val="single"/>
-        </w:rPr>
-      </w:pPr>
-    </w:p>
-    <w:p>
-      <w:pPr>
-        <w:pStyle w:val="Paragraphedeliste"/>
-        <w:numPr>
-          <w:ilvl w:val="0"/>
-          <w:numId w:val="12"/>
-        </w:numPr>
-        <w:spacing w:after="1" w:line="240" w:lineRule="auto"/>
-        <w:ind w:right="2197"/>
-        <w:rPr>
-          <w:rFonts w:ascii="Arial" w:hAnsi="Arial" w:cs="Arial"/>
-          <w:bCs/>
-          <w:sz w:val="21"/>
-          <w:szCs w:val="21"/>
-        </w:rPr>
-      </w:pPr>
-      <w:proofErr w:type="spellStart"/>
-      <w:r>
-        <w:rPr>
-          <w:rFonts w:ascii="Arial" w:hAnsi="Arial" w:cs="Arial"/>
-          <w:bCs/>
-          <w:sz w:val="21"/>
-          <w:szCs w:val="21"/>
-        </w:rPr>
-        <w:t>SAQ_</w:t>
-      </w:r>
-      <w:proofErr w:type="gramStart"/>
-      <w:r>
-        <w:rPr>
-          <w:rFonts w:ascii="Arial" w:hAnsi="Arial" w:cs="Arial"/>
-          <w:bCs/>
-          <w:sz w:val="21"/>
-          <w:szCs w:val="21"/>
-        </w:rPr>
-        <w:t>bouteille</w:t>
-      </w:r>
-      <w:proofErr w:type="spellEnd"/>
-      <w:r>
-        <w:rPr>
-          <w:rFonts w:ascii="Arial" w:hAnsi="Arial" w:cs="Arial"/>
-          <w:bCs/>
-          <w:sz w:val="21"/>
-          <w:szCs w:val="21"/>
-        </w:rPr>
-        <w:t> ::</w:t>
-      </w:r>
-      <w:proofErr w:type="gramEnd"/>
-      <w:r>
-        <w:rPr>
-          <w:rFonts w:ascii="Arial" w:hAnsi="Arial" w:cs="Arial"/>
-          <w:bCs/>
-          <w:sz w:val="21"/>
-          <w:szCs w:val="21"/>
-        </w:rPr>
-        <w:t xml:space="preserve"> </w:t>
-      </w:r>
-      <w:proofErr w:type="spellStart"/>
-      <w:r>
-        <w:rPr>
-          <w:rFonts w:ascii="Arial" w:hAnsi="Arial" w:cs="Arial"/>
-          <w:bCs/>
-          <w:sz w:val="21"/>
-          <w:szCs w:val="21"/>
-        </w:rPr>
-        <w:t>scrapeList</w:t>
-      </w:r>
-      <w:proofErr w:type="spellEnd"/>
-      <w:r>
-        <w:rPr>
-          <w:rFonts w:ascii="Arial" w:hAnsi="Arial" w:cs="Arial"/>
-          <w:bCs/>
-          <w:sz w:val="21"/>
-          <w:szCs w:val="21"/>
-        </w:rPr>
-        <w:t>()</w:t>
-      </w:r>
-    </w:p>
-    <w:p>
-      <w:pPr>
-        <w:pStyle w:val="Paragraphedeliste"/>
-        <w:numPr>
-          <w:ilvl w:val="0"/>
-          <w:numId w:val="12"/>
-        </w:numPr>
-        <w:spacing w:after="1" w:line="240" w:lineRule="auto"/>
-        <w:ind w:right="2197"/>
-        <w:rPr>
-          <w:rFonts w:ascii="Arial" w:hAnsi="Arial" w:cs="Arial"/>
-          <w:bCs/>
-          <w:sz w:val="21"/>
-          <w:szCs w:val="21"/>
-        </w:rPr>
-      </w:pPr>
-      <w:proofErr w:type="spellStart"/>
-      <w:r>
-        <w:rPr>
-          <w:rFonts w:ascii="Arial" w:hAnsi="Arial" w:cs="Arial"/>
-          <w:bCs/>
-          <w:sz w:val="21"/>
-          <w:szCs w:val="21"/>
-        </w:rPr>
-        <w:t>SAQ_</w:t>
-      </w:r>
-      <w:proofErr w:type="gramStart"/>
-      <w:r>
-        <w:rPr>
-          <w:rFonts w:ascii="Arial" w:hAnsi="Arial" w:cs="Arial"/>
-          <w:bCs/>
-          <w:sz w:val="21"/>
-          <w:szCs w:val="21"/>
-        </w:rPr>
-        <w:t>bouteille</w:t>
-      </w:r>
-      <w:proofErr w:type="spellEnd"/>
-      <w:r>
-        <w:rPr>
-          <w:rFonts w:ascii="Arial" w:hAnsi="Arial" w:cs="Arial"/>
-          <w:bCs/>
-          <w:sz w:val="21"/>
-          <w:szCs w:val="21"/>
-        </w:rPr>
-        <w:t> ::</w:t>
-      </w:r>
-      <w:proofErr w:type="gramEnd"/>
-      <w:r>
-        <w:rPr>
-          <w:rFonts w:ascii="Arial" w:hAnsi="Arial" w:cs="Arial"/>
-          <w:bCs/>
-          <w:sz w:val="21"/>
-          <w:szCs w:val="21"/>
-        </w:rPr>
-        <w:t xml:space="preserve"> </w:t>
-      </w:r>
-      <w:proofErr w:type="spellStart"/>
-      <w:r>
-        <w:rPr>
-          <w:rFonts w:ascii="Arial" w:hAnsi="Arial" w:cs="Arial"/>
-          <w:bCs/>
-          <w:sz w:val="21"/>
-          <w:szCs w:val="21"/>
-        </w:rPr>
-        <w:t>updateScrape</w:t>
-      </w:r>
-      <w:proofErr w:type="spellEnd"/>
-      <w:r>
-        <w:rPr>
-          <w:rFonts w:ascii="Arial" w:hAnsi="Arial" w:cs="Arial"/>
-          <w:bCs/>
-          <w:sz w:val="21"/>
-          <w:szCs w:val="21"/>
-        </w:rPr>
-        <w:t>()</w:t>
-      </w:r>
-    </w:p>
-    <w:p>
-      <w:pPr>
-        <w:pStyle w:val="Paragraphedeliste"/>
-        <w:numPr>
-          <w:ilvl w:val="0"/>
-          <w:numId w:val="12"/>
-        </w:numPr>
-        <w:spacing w:after="1" w:line="240" w:lineRule="auto"/>
-        <w:ind w:right="2197"/>
-        <w:rPr>
-          <w:rFonts w:ascii="Arial" w:hAnsi="Arial" w:cs="Arial"/>
-          <w:bCs/>
-          <w:sz w:val="21"/>
-          <w:szCs w:val="21"/>
-        </w:rPr>
-      </w:pPr>
-      <w:proofErr w:type="spellStart"/>
-      <w:r>
-        <w:rPr>
-          <w:rFonts w:ascii="Arial" w:hAnsi="Arial" w:cs="Arial"/>
-          <w:bCs/>
-          <w:sz w:val="21"/>
-          <w:szCs w:val="21"/>
-        </w:rPr>
-        <w:t>SAQ_</w:t>
-      </w:r>
-      <w:proofErr w:type="gramStart"/>
-      <w:r>
-        <w:rPr>
-          <w:rFonts w:ascii="Arial" w:hAnsi="Arial" w:cs="Arial"/>
-          <w:bCs/>
-          <w:sz w:val="21"/>
-          <w:szCs w:val="21"/>
-        </w:rPr>
-        <w:t>bouteille</w:t>
-      </w:r>
-      <w:proofErr w:type="spellEnd"/>
-      <w:r>
-        <w:rPr>
-          <w:rFonts w:ascii="Arial" w:hAnsi="Arial" w:cs="Arial"/>
-          <w:bCs/>
-          <w:sz w:val="21"/>
-          <w:szCs w:val="21"/>
-        </w:rPr>
-        <w:t> ::</w:t>
-      </w:r>
-      <w:proofErr w:type="gramEnd"/>
-      <w:r>
-        <w:rPr>
-          <w:rFonts w:ascii="Arial" w:hAnsi="Arial" w:cs="Arial"/>
-          <w:bCs/>
-          <w:sz w:val="21"/>
-          <w:szCs w:val="21"/>
-        </w:rPr>
-        <w:t xml:space="preserve"> destroy()</w:t>
-      </w:r>
-    </w:p>
-    <w:p>
-      <w:pPr>
-        <w:spacing w:after="1" w:line="240" w:lineRule="auto"/>
-        <w:ind w:right="2197"/>
-        <w:rPr>
-          <w:rFonts w:ascii="Arial" w:hAnsi="Arial" w:cs="Arial"/>
-          <w:bCs/>
-          <w:sz w:val="21"/>
-          <w:szCs w:val="21"/>
-        </w:rPr>
-      </w:pPr>
-    </w:p>
-    <w:p>
-      <w:pPr>
-        <w:spacing w:after="1" w:line="240" w:lineRule="auto"/>
-        <w:ind w:left="0" w:right="2197" w:firstLine="0"/>
-        <w:rPr>
-          <w:rFonts w:ascii="Arial" w:eastAsia="Arial" w:hAnsi="Arial" w:cs="Arial"/>
-          <w:bCs/>
-          <w:sz w:val="24"/>
-          <w:u w:val="single"/>
-        </w:rPr>
-      </w:pPr>
-      <w:r>
-        <w:rPr>
-          <w:rFonts w:ascii="Arial" w:eastAsia="Arial" w:hAnsi="Arial" w:cs="Arial"/>
-          <w:bCs/>
-          <w:sz w:val="24"/>
-          <w:u w:val="single"/>
-        </w:rPr>
-        <w:t>Favoris :</w:t>
-      </w:r>
-    </w:p>
-    <w:p>
-      <w:pPr>
-        <w:spacing w:after="1" w:line="240" w:lineRule="auto"/>
-        <w:ind w:left="0" w:right="2197" w:firstLine="0"/>
-        <w:rPr>
-          <w:rFonts w:ascii="Arial" w:eastAsia="Arial" w:hAnsi="Arial" w:cs="Arial"/>
-          <w:bCs/>
-          <w:sz w:val="21"/>
-          <w:szCs w:val="21"/>
-          <w:u w:val="single"/>
-        </w:rPr>
-      </w:pPr>
-    </w:p>
-    <w:p>
-      <w:pPr>
-        <w:pStyle w:val="Paragraphedeliste"/>
-        <w:numPr>
-          <w:ilvl w:val="0"/>
-          <w:numId w:val="12"/>
-        </w:numPr>
-        <w:spacing w:after="1" w:line="240" w:lineRule="auto"/>
-        <w:ind w:right="2197"/>
-        <w:rPr>
-          <w:rFonts w:ascii="Arial" w:hAnsi="Arial" w:cs="Arial"/>
-          <w:bCs/>
-          <w:sz w:val="21"/>
-          <w:szCs w:val="21"/>
-        </w:rPr>
-      </w:pPr>
-      <w:proofErr w:type="gramStart"/>
-      <w:r>
-        <w:rPr>
-          <w:rFonts w:ascii="Arial" w:hAnsi="Arial" w:cs="Arial"/>
-          <w:bCs/>
-          <w:sz w:val="21"/>
-          <w:szCs w:val="21"/>
-        </w:rPr>
-        <w:t>Favoris ::</w:t>
-      </w:r>
-      <w:proofErr w:type="gramEnd"/>
-      <w:r>
-        <w:rPr>
-          <w:rFonts w:ascii="Arial" w:hAnsi="Arial" w:cs="Arial"/>
-          <w:bCs/>
-          <w:sz w:val="21"/>
-          <w:szCs w:val="21"/>
-        </w:rPr>
-        <w:t xml:space="preserve"> </w:t>
-      </w:r>
-      <w:proofErr w:type="spellStart"/>
-      <w:r>
-        <w:rPr>
-          <w:rFonts w:ascii="Arial" w:hAnsi="Arial" w:cs="Arial"/>
-          <w:bCs/>
-          <w:sz w:val="21"/>
-          <w:szCs w:val="21"/>
-        </w:rPr>
-        <w:t>create</w:t>
-      </w:r>
-      <w:proofErr w:type="spellEnd"/>
-      <w:r>
-        <w:rPr>
-          <w:rFonts w:ascii="Arial" w:hAnsi="Arial" w:cs="Arial"/>
-          <w:bCs/>
-          <w:sz w:val="21"/>
-          <w:szCs w:val="21"/>
-        </w:rPr>
-        <w:t>()</w:t>
-      </w:r>
-    </w:p>
-    <w:p>
-      <w:pPr>
-        <w:pStyle w:val="Paragraphedeliste"/>
-        <w:numPr>
-          <w:ilvl w:val="0"/>
-          <w:numId w:val="12"/>
-        </w:numPr>
-        <w:spacing w:after="1" w:line="240" w:lineRule="auto"/>
-        <w:ind w:right="2197"/>
-        <w:rPr>
-          <w:rFonts w:ascii="Arial" w:hAnsi="Arial" w:cs="Arial"/>
-          <w:bCs/>
-          <w:sz w:val="21"/>
-          <w:szCs w:val="21"/>
-        </w:rPr>
-      </w:pPr>
-      <w:proofErr w:type="gramStart"/>
-      <w:r>
-        <w:rPr>
-          <w:rFonts w:ascii="Arial" w:hAnsi="Arial" w:cs="Arial"/>
-          <w:bCs/>
-          <w:sz w:val="21"/>
-          <w:szCs w:val="21"/>
-        </w:rPr>
-        <w:t>Favoris ::</w:t>
-      </w:r>
-      <w:proofErr w:type="gramEnd"/>
-      <w:r>
-        <w:rPr>
-          <w:rFonts w:ascii="Arial" w:hAnsi="Arial" w:cs="Arial"/>
-          <w:bCs/>
-          <w:sz w:val="21"/>
-          <w:szCs w:val="21"/>
-        </w:rPr>
-        <w:t xml:space="preserve"> store()</w:t>
-      </w:r>
-    </w:p>
-    <w:p>
-      <w:pPr>
-        <w:pStyle w:val="Paragraphedeliste"/>
-        <w:numPr>
-          <w:ilvl w:val="0"/>
-          <w:numId w:val="12"/>
-        </w:numPr>
-        <w:spacing w:after="1" w:line="240" w:lineRule="auto"/>
-        <w:ind w:right="2197"/>
-        <w:rPr>
-          <w:rFonts w:ascii="Arial" w:hAnsi="Arial" w:cs="Arial"/>
-          <w:bCs/>
-          <w:sz w:val="21"/>
-          <w:szCs w:val="21"/>
-        </w:rPr>
-      </w:pPr>
-      <w:proofErr w:type="gramStart"/>
-      <w:r>
-        <w:rPr>
-          <w:rFonts w:ascii="Arial" w:hAnsi="Arial" w:cs="Arial"/>
-          <w:bCs/>
-          <w:sz w:val="21"/>
-          <w:szCs w:val="21"/>
-        </w:rPr>
-        <w:t>Favoris ::</w:t>
-      </w:r>
-      <w:proofErr w:type="gramEnd"/>
-      <w:r>
-        <w:rPr>
-          <w:rFonts w:ascii="Arial" w:hAnsi="Arial" w:cs="Arial"/>
-          <w:bCs/>
-          <w:sz w:val="21"/>
-          <w:szCs w:val="21"/>
-        </w:rPr>
-        <w:t xml:space="preserve"> update()</w:t>
-      </w:r>
-    </w:p>
-    <w:p>
-      <w:pPr>
-        <w:pStyle w:val="Paragraphedeliste"/>
-        <w:numPr>
-          <w:ilvl w:val="0"/>
-          <w:numId w:val="12"/>
-        </w:numPr>
-        <w:spacing w:after="1" w:line="240" w:lineRule="auto"/>
-        <w:ind w:right="2197"/>
-        <w:rPr>
-          <w:rFonts w:ascii="Arial" w:hAnsi="Arial" w:cs="Arial"/>
-          <w:bCs/>
-          <w:sz w:val="21"/>
-          <w:szCs w:val="21"/>
-        </w:rPr>
-      </w:pPr>
-      <w:proofErr w:type="gramStart"/>
-      <w:r>
-        <w:rPr>
-          <w:rFonts w:ascii="Arial" w:hAnsi="Arial" w:cs="Arial"/>
-          <w:bCs/>
-          <w:sz w:val="21"/>
-          <w:szCs w:val="21"/>
-        </w:rPr>
-        <w:t>Favoris ::</w:t>
-      </w:r>
-      <w:proofErr w:type="gramEnd"/>
-      <w:r>
-        <w:rPr>
-          <w:rFonts w:ascii="Arial" w:hAnsi="Arial" w:cs="Arial"/>
-          <w:bCs/>
-          <w:sz w:val="21"/>
-          <w:szCs w:val="21"/>
-        </w:rPr>
-        <w:t xml:space="preserve"> destroy()</w:t>
-      </w:r>
-    </w:p>
-    <w:p>
-      <w:pPr>
-        <w:pStyle w:val="Paragraphedeliste"/>
-        <w:numPr>
-          <w:ilvl w:val="0"/>
-          <w:numId w:val="12"/>
-        </w:numPr>
-        <w:spacing w:after="1" w:line="240" w:lineRule="auto"/>
-        <w:ind w:right="2197"/>
-        <w:rPr>
-          <w:rFonts w:ascii="Arial" w:hAnsi="Arial" w:cs="Arial"/>
-          <w:bCs/>
-          <w:sz w:val="21"/>
-          <w:szCs w:val="21"/>
-        </w:rPr>
-      </w:pPr>
-      <w:proofErr w:type="gramStart"/>
-      <w:r>
-        <w:rPr>
-          <w:rFonts w:ascii="Arial" w:hAnsi="Arial" w:cs="Arial"/>
-          <w:bCs/>
-          <w:sz w:val="21"/>
-          <w:szCs w:val="21"/>
-        </w:rPr>
-        <w:t>Favoris ::</w:t>
-      </w:r>
-      <w:proofErr w:type="gramEnd"/>
-      <w:r>
-        <w:rPr>
-          <w:rFonts w:ascii="Arial" w:hAnsi="Arial" w:cs="Arial"/>
-          <w:bCs/>
-          <w:sz w:val="21"/>
-          <w:szCs w:val="21"/>
-        </w:rPr>
-        <w:t xml:space="preserve"> show()</w:t>
-      </w:r>
-    </w:p>
-    <w:p>
-      <w:pPr>
-        <w:spacing w:after="1" w:line="240" w:lineRule="auto"/>
-        <w:ind w:right="2197"/>
-        <w:rPr>
-          <w:rFonts w:ascii="Arial" w:hAnsi="Arial" w:cs="Arial"/>
-          <w:bCs/>
-          <w:sz w:val="21"/>
-          <w:szCs w:val="21"/>
-        </w:rPr>
-      </w:pPr>
-    </w:p>
-    <w:p>
-      <w:pPr>
-        <w:spacing w:after="1" w:line="240" w:lineRule="auto"/>
-        <w:ind w:left="0" w:right="2197" w:firstLine="0"/>
-        <w:rPr>
-          <w:rFonts w:ascii="Arial" w:eastAsia="Arial" w:hAnsi="Arial" w:cs="Arial"/>
-          <w:bCs/>
-          <w:sz w:val="24"/>
-          <w:u w:val="single"/>
-        </w:rPr>
-      </w:pPr>
-      <w:r>
-        <w:rPr>
-          <w:rFonts w:ascii="Arial" w:eastAsia="Arial" w:hAnsi="Arial" w:cs="Arial"/>
-          <w:bCs/>
-          <w:sz w:val="24"/>
-          <w:u w:val="single"/>
-        </w:rPr>
-        <w:t>Images :</w:t>
-      </w:r>
-    </w:p>
-    <w:p>
-      <w:pPr>
-        <w:spacing w:after="1" w:line="240" w:lineRule="auto"/>
-        <w:ind w:left="0" w:right="2197" w:firstLine="0"/>
-        <w:rPr>
-          <w:rFonts w:ascii="Arial" w:eastAsia="Arial" w:hAnsi="Arial" w:cs="Arial"/>
-          <w:bCs/>
-          <w:sz w:val="21"/>
-          <w:szCs w:val="21"/>
-          <w:u w:val="single"/>
-        </w:rPr>
-      </w:pPr>
-    </w:p>
-    <w:p>
-      <w:pPr>
-        <w:pStyle w:val="Paragraphedeliste"/>
-        <w:numPr>
-          <w:ilvl w:val="0"/>
-          <w:numId w:val="12"/>
-        </w:numPr>
-        <w:spacing w:after="1" w:line="240" w:lineRule="auto"/>
-        <w:ind w:right="2197"/>
-        <w:rPr>
-          <w:rFonts w:ascii="Arial" w:hAnsi="Arial" w:cs="Arial"/>
-          <w:bCs/>
-          <w:sz w:val="21"/>
-          <w:szCs w:val="21"/>
-        </w:rPr>
-      </w:pPr>
-      <w:proofErr w:type="gramStart"/>
-      <w:r>
-        <w:rPr>
-          <w:rFonts w:ascii="Arial" w:hAnsi="Arial" w:cs="Arial"/>
-          <w:bCs/>
-          <w:sz w:val="21"/>
-          <w:szCs w:val="21"/>
-        </w:rPr>
-        <w:t>Image ::</w:t>
-      </w:r>
-      <w:proofErr w:type="gramEnd"/>
-      <w:r>
-        <w:rPr>
-          <w:rFonts w:ascii="Arial" w:hAnsi="Arial" w:cs="Arial"/>
-          <w:bCs/>
-          <w:sz w:val="21"/>
-          <w:szCs w:val="21"/>
-        </w:rPr>
-        <w:t xml:space="preserve"> </w:t>
-      </w:r>
-      <w:proofErr w:type="spellStart"/>
-      <w:r>
-        <w:rPr>
-          <w:rFonts w:ascii="Arial" w:hAnsi="Arial" w:cs="Arial"/>
-          <w:bCs/>
-          <w:sz w:val="21"/>
-          <w:szCs w:val="21"/>
-        </w:rPr>
-        <w:t>getImage</w:t>
-      </w:r>
-      <w:proofErr w:type="spellEnd"/>
-      <w:r>
-        <w:rPr>
-          <w:rFonts w:ascii="Arial" w:hAnsi="Arial" w:cs="Arial"/>
-          <w:bCs/>
-          <w:sz w:val="21"/>
-          <w:szCs w:val="21"/>
-        </w:rPr>
-        <w:t>()</w:t>
-      </w:r>
-    </w:p>
-    <w:p>
-      <w:pPr>
-        <w:pStyle w:val="Paragraphedeliste"/>
-        <w:numPr>
-          <w:ilvl w:val="0"/>
-          <w:numId w:val="12"/>
-        </w:numPr>
-        <w:spacing w:after="1" w:line="240" w:lineRule="auto"/>
-        <w:ind w:right="2197"/>
-        <w:rPr>
-          <w:rFonts w:ascii="Arial" w:hAnsi="Arial" w:cs="Arial"/>
-          <w:bCs/>
-          <w:sz w:val="21"/>
-          <w:szCs w:val="21"/>
-        </w:rPr>
-      </w:pPr>
-      <w:proofErr w:type="gramStart"/>
-      <w:r>
-        <w:rPr>
-          <w:rFonts w:ascii="Arial" w:hAnsi="Arial" w:cs="Arial"/>
-          <w:bCs/>
-          <w:sz w:val="21"/>
-          <w:szCs w:val="21"/>
-        </w:rPr>
-        <w:t>Image ::</w:t>
-      </w:r>
-      <w:proofErr w:type="gramEnd"/>
-      <w:r>
-        <w:rPr>
-          <w:rFonts w:ascii="Arial" w:hAnsi="Arial" w:cs="Arial"/>
-          <w:bCs/>
-          <w:sz w:val="21"/>
-          <w:szCs w:val="21"/>
-        </w:rPr>
-        <w:t xml:space="preserve"> </w:t>
-      </w:r>
-      <w:proofErr w:type="spellStart"/>
-      <w:r>
-        <w:rPr>
-          <w:rFonts w:ascii="Arial" w:hAnsi="Arial" w:cs="Arial"/>
-          <w:bCs/>
-          <w:sz w:val="21"/>
-          <w:szCs w:val="21"/>
-        </w:rPr>
-        <w:t>create</w:t>
-      </w:r>
-      <w:proofErr w:type="spellEnd"/>
-      <w:r>
-        <w:rPr>
-          <w:rFonts w:ascii="Arial" w:hAnsi="Arial" w:cs="Arial"/>
-          <w:bCs/>
-          <w:sz w:val="21"/>
-          <w:szCs w:val="21"/>
-        </w:rPr>
-        <w:t>()</w:t>
-      </w:r>
-    </w:p>
-    <w:p>
-      <w:pPr>
-        <w:pStyle w:val="Paragraphedeliste"/>
-        <w:numPr>
-          <w:ilvl w:val="0"/>
-          <w:numId w:val="12"/>
-        </w:numPr>
-        <w:spacing w:after="1" w:line="240" w:lineRule="auto"/>
-        <w:ind w:right="2197"/>
-        <w:rPr>
-          <w:rFonts w:ascii="Arial" w:hAnsi="Arial" w:cs="Arial"/>
-          <w:bCs/>
-          <w:sz w:val="21"/>
-          <w:szCs w:val="21"/>
-        </w:rPr>
-      </w:pPr>
-      <w:proofErr w:type="gramStart"/>
-      <w:r>
-        <w:rPr>
-          <w:rFonts w:ascii="Arial" w:hAnsi="Arial" w:cs="Arial"/>
-          <w:bCs/>
-          <w:sz w:val="21"/>
-          <w:szCs w:val="21"/>
-        </w:rPr>
-        <w:t>Image ::</w:t>
-      </w:r>
-      <w:proofErr w:type="gramEnd"/>
-      <w:r>
-        <w:rPr>
-          <w:rFonts w:ascii="Arial" w:hAnsi="Arial" w:cs="Arial"/>
-          <w:bCs/>
-          <w:sz w:val="21"/>
-          <w:szCs w:val="21"/>
-        </w:rPr>
-        <w:t xml:space="preserve"> store()</w:t>
-      </w:r>
-    </w:p>
-    <w:p>
-      <w:pPr>
-        <w:pStyle w:val="Paragraphedeliste"/>
-        <w:numPr>
-          <w:ilvl w:val="0"/>
-          <w:numId w:val="12"/>
-        </w:numPr>
-        <w:spacing w:after="1" w:line="240" w:lineRule="auto"/>
-        <w:ind w:right="2197"/>
-        <w:rPr>
-          <w:rFonts w:ascii="Arial" w:hAnsi="Arial" w:cs="Arial"/>
-          <w:bCs/>
-          <w:sz w:val="21"/>
-          <w:szCs w:val="21"/>
-        </w:rPr>
-      </w:pPr>
-      <w:proofErr w:type="gramStart"/>
-      <w:r>
-        <w:rPr>
-          <w:rFonts w:ascii="Arial" w:hAnsi="Arial" w:cs="Arial"/>
-          <w:bCs/>
-          <w:sz w:val="21"/>
-          <w:szCs w:val="21"/>
-        </w:rPr>
-        <w:t>Image ::</w:t>
-      </w:r>
-      <w:proofErr w:type="gramEnd"/>
-      <w:r>
-        <w:rPr>
-          <w:rFonts w:ascii="Arial" w:hAnsi="Arial" w:cs="Arial"/>
-          <w:bCs/>
-          <w:sz w:val="21"/>
-          <w:szCs w:val="21"/>
-        </w:rPr>
-        <w:t xml:space="preserve"> update()</w:t>
-      </w:r>
-    </w:p>
-    <w:p>
-      <w:pPr>
-        <w:pStyle w:val="Paragraphedeliste"/>
-        <w:numPr>
-          <w:ilvl w:val="0"/>
-          <w:numId w:val="12"/>
-        </w:numPr>
-        <w:spacing w:after="1" w:line="240" w:lineRule="auto"/>
-        <w:ind w:right="2197"/>
-        <w:rPr>
-          <w:rFonts w:ascii="Arial" w:hAnsi="Arial" w:cs="Arial"/>
-          <w:bCs/>
-          <w:sz w:val="21"/>
-          <w:szCs w:val="21"/>
-        </w:rPr>
-      </w:pPr>
-      <w:proofErr w:type="gramStart"/>
-      <w:r>
-        <w:rPr>
-          <w:rFonts w:ascii="Arial" w:hAnsi="Arial" w:cs="Arial"/>
-          <w:bCs/>
-          <w:sz w:val="21"/>
-          <w:szCs w:val="21"/>
-        </w:rPr>
-        <w:t>Image ::</w:t>
-      </w:r>
-      <w:proofErr w:type="gramEnd"/>
-      <w:r>
-        <w:rPr>
-          <w:rFonts w:ascii="Arial" w:hAnsi="Arial" w:cs="Arial"/>
-          <w:bCs/>
-          <w:sz w:val="21"/>
-          <w:szCs w:val="21"/>
-        </w:rPr>
-        <w:t xml:space="preserve"> destroy()</w:t>
-      </w:r>
     </w:p>
     <w:sectPr>
       <w:headerReference w:type="even" r:id="rId7"/>

</xml_diff>